<commit_message>
added summary statistics to q 2
</commit_message>
<xml_diff>
--- a/IFN509 Assignment .docx
+++ b/IFN509 Assignment .docx
@@ -681,25 +681,7 @@
                                           <w:sz w:val="36"/>
                                           <w:szCs w:val="36"/>
                                         </w:rPr>
-                                        <w:t>Renee Chand n</w:t>
-                                      </w:r>
-                                      <w:proofErr w:type="gramStart"/>
-                                      <w:r>
-                                        <w:rPr>
-                                          <w:color w:val="4472C4" w:themeColor="accent1"/>
-                                          <w:sz w:val="36"/>
-                                          <w:szCs w:val="36"/>
-                                        </w:rPr>
-                                        <w:t>1088373 ,</w:t>
-                                      </w:r>
-                                      <w:proofErr w:type="gramEnd"/>
-                                      <w:r>
-                                        <w:rPr>
-                                          <w:color w:val="4472C4" w:themeColor="accent1"/>
-                                          <w:sz w:val="36"/>
-                                          <w:szCs w:val="36"/>
-                                        </w:rPr>
-                                        <w:t xml:space="preserve"> Melanie Packer n5736404, Phan Thao </w:t>
+                                        <w:t xml:space="preserve">Renee Chand n1088373 , Melanie Packer n5736404, Phan Thao </w:t>
                                       </w:r>
                                       <w:proofErr w:type="spellStart"/>
                                       <w:r>
@@ -753,9 +735,9 @@
               </mc:Choice>
               <mc:Fallback>
                 <w:pict>
-                  <v:group w14:anchorId="263A2397" id="Group 48" o:spid="_x0000_s1026" style="position:absolute;margin-left:0;margin-top:0;width:540pt;height:10in;z-index:-251657216;mso-width-percent:882;mso-height-percent:909;mso-position-horizontal:center;mso-position-horizontal-relative:page;mso-position-vertical:center;mso-position-vertical-relative:page;mso-width-percent:882;mso-height-percent:909" coordsize="68580,91440" o:gfxdata="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">
-                    <v:group id="Group 49" o:spid="_x0000_s1027" style="position:absolute;width:68580;height:91440" coordsize="68580,91440" o:gfxdata="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">
-                      <v:rect id="Rectangle 54" o:spid="_x0000_s1028" style="position:absolute;width:68580;height:91440;visibility:visible;mso-wrap-style:square;v-text-anchor:top" o:gfxdata="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" fillcolor="#485870 [3122]" stroked="f" strokeweight="1pt">
+                  <v:group w14:anchorId="263A2397" id="Group 48" o:spid="_x0000_s1026" style="position:absolute;margin-left:0;margin-top:0;width:540pt;height:10in;z-index:-251657216;mso-width-percent:882;mso-height-percent:909;mso-position-horizontal:center;mso-position-horizontal-relative:page;mso-position-vertical:center;mso-position-vertical-relative:page;mso-width-percent:882;mso-height-percent:909" coordsize="68580,91440" o:gfxdata="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">
+                    <v:group id="Group 49" o:spid="_x0000_s1027" style="position:absolute;width:68580;height:91440" coordsize="68580,91440" o:gfxdata="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">
+                      <v:rect id="Rectangle 54" o:spid="_x0000_s1028" style="position:absolute;width:68580;height:91440;visibility:visible;mso-wrap-style:square;v-text-anchor:top" o:gfxdata="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" fillcolor="#485870 [3122]" stroked="f" strokeweight="1pt">
                         <v:fill color2="#3d4b5f [2882]" angle="348" colors="0 #88acbb;6554f #88acbb" focus="100%" type="gradient"/>
                         <v:textbox inset="54pt,54pt,1in,5in">
                           <w:txbxContent>
@@ -772,20 +754,20 @@
                           </w:txbxContent>
                         </v:textbox>
                       </v:rect>
-                      <v:group id="Group 2" o:spid="_x0000_s1029" style="position:absolute;left:25241;width:43291;height:44910" coordsize="43291,44910" o:gfxdata="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">
-                        <v:shape id="Freeform 56" o:spid="_x0000_s1030" style="position:absolute;left:15017;width:28274;height:28352;visibility:visible;mso-wrap-style:square;v-text-anchor:top" coordsize="1781,1786" o:gfxdata="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" path="m4,1786l,1782,1776,r5,5l4,1786xe" filled="f" stroked="f">
+                      <v:group id="Group 2" o:spid="_x0000_s1029" style="position:absolute;left:25241;width:43291;height:44910" coordsize="43291,44910" o:gfxdata="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">
+                        <v:shape id="Freeform 56" o:spid="_x0000_s1030" style="position:absolute;left:15017;width:28274;height:28352;visibility:visible;mso-wrap-style:square;v-text-anchor:top" coordsize="1781,1786" o:gfxdata="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" path="m4,1786l,1782,1776,r5,5l4,1786xe" filled="f" stroked="f">
                           <v:path arrowok="t" o:connecttype="custom" o:connectlocs="6350,2835275;0,2828925;2819400,0;2827338,7938;6350,2835275" o:connectangles="0,0,0,0,0"/>
                         </v:shape>
-                        <v:shape id="Freeform 57" o:spid="_x0000_s1031" style="position:absolute;left:7826;top:2270;width:35465;height:35464;visibility:visible;mso-wrap-style:square;v-text-anchor:top" coordsize="2234,2234" o:gfxdata="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" path="m5,2234l,2229,2229,r5,5l5,2234xe" filled="f" stroked="f">
+                        <v:shape id="Freeform 57" o:spid="_x0000_s1031" style="position:absolute;left:7826;top:2270;width:35465;height:35464;visibility:visible;mso-wrap-style:square;v-text-anchor:top" coordsize="2234,2234" o:gfxdata="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" path="m5,2234l,2229,2229,r5,5l5,2234xe" filled="f" stroked="f">
                           <v:path arrowok="t" o:connecttype="custom" o:connectlocs="7938,3546475;0,3538538;3538538,0;3546475,7938;7938,3546475" o:connectangles="0,0,0,0,0"/>
                         </v:shape>
-                        <v:shape id="Freeform 58" o:spid="_x0000_s1032" style="position:absolute;left:8413;top:1095;width:34878;height:34877;visibility:visible;mso-wrap-style:square;v-text-anchor:top" coordsize="2197,2197" o:gfxdata="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" path="m9,2197l,2193,2188,r9,10l9,2197xe" filled="f" stroked="f">
+                        <v:shape id="Freeform 58" o:spid="_x0000_s1032" style="position:absolute;left:8413;top:1095;width:34878;height:34877;visibility:visible;mso-wrap-style:square;v-text-anchor:top" coordsize="2197,2197" o:gfxdata="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" path="m9,2197l,2193,2188,r9,10l9,2197xe" filled="f" stroked="f">
                           <v:path arrowok="t" o:connecttype="custom" o:connectlocs="14288,3487738;0,3481388;3473450,0;3487738,15875;14288,3487738" o:connectangles="0,0,0,0,0"/>
                         </v:shape>
-                        <v:shape id="Freeform 59" o:spid="_x0000_s1033" style="position:absolute;left:12160;top:4984;width:31131;height:31211;visibility:visible;mso-wrap-style:square;v-text-anchor:top" coordsize="1961,1966" o:gfxdata="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" path="m9,1966l,1957,1952,r9,9l9,1966xe" filled="f" stroked="f">
+                        <v:shape id="Freeform 59" o:spid="_x0000_s1033" style="position:absolute;left:12160;top:4984;width:31131;height:31211;visibility:visible;mso-wrap-style:square;v-text-anchor:top" coordsize="1961,1966" o:gfxdata="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" path="m9,1966l,1957,1952,r9,9l9,1966xe" filled="f" stroked="f">
                           <v:path arrowok="t" o:connecttype="custom" o:connectlocs="14288,3121025;0,3106738;3098800,0;3113088,14288;14288,3121025" o:connectangles="0,0,0,0,0"/>
                         </v:shape>
-                        <v:shape id="Freeform 60" o:spid="_x0000_s1034" style="position:absolute;top:1539;width:43291;height:43371;visibility:visible;mso-wrap-style:square;v-text-anchor:top" coordsize="2727,2732" o:gfxdata="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" path="m,2732r,-4l2722,r5,5l,2732xe" filled="f" stroked="f">
+                        <v:shape id="Freeform 60" o:spid="_x0000_s1034" style="position:absolute;top:1539;width:43291;height:43371;visibility:visible;mso-wrap-style:square;v-text-anchor:top" coordsize="2727,2732" o:gfxdata="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" path="m,2732r,-4l2722,r5,5l,2732xe" filled="f" stroked="f">
                           <v:path arrowok="t" o:connecttype="custom" o:connectlocs="0,4337050;0,4330700;4321175,0;4329113,7938;0,4337050" o:connectangles="0,0,0,0,0"/>
                         </v:shape>
                       </v:group>
@@ -794,7 +776,7 @@
                       <v:stroke joinstyle="miter"/>
                       <v:path gradientshapeok="t" o:connecttype="rect"/>
                     </v:shapetype>
-                    <v:shape id="Text Box 61" o:spid="_x0000_s1035" type="#_x0000_t202" style="position:absolute;left:95;top:48387;width:68434;height:37897;visibility:visible;mso-wrap-style:square;v-text-anchor:bottom" o:gfxdata="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" filled="f" stroked="f" strokeweight=".5pt">
+                    <v:shape id="Text Box 61" o:spid="_x0000_s1035" type="#_x0000_t202" style="position:absolute;left:95;top:48387;width:68434;height:37897;visibility:visible;mso-wrap-style:square;v-text-anchor:bottom" o:gfxdata="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" filled="f" stroked="f" strokeweight=".5pt">
                       <v:textbox inset="54pt,0,1in,0">
                         <w:txbxContent>
                           <w:sdt>
@@ -867,25 +849,7 @@
                                     <w:sz w:val="36"/>
                                     <w:szCs w:val="36"/>
                                   </w:rPr>
-                                  <w:t>Renee Chand n</w:t>
-                                </w:r>
-                                <w:proofErr w:type="gramStart"/>
-                                <w:r>
-                                  <w:rPr>
-                                    <w:color w:val="4472C4" w:themeColor="accent1"/>
-                                    <w:sz w:val="36"/>
-                                    <w:szCs w:val="36"/>
-                                  </w:rPr>
-                                  <w:t>1088373 ,</w:t>
-                                </w:r>
-                                <w:proofErr w:type="gramEnd"/>
-                                <w:r>
-                                  <w:rPr>
-                                    <w:color w:val="4472C4" w:themeColor="accent1"/>
-                                    <w:sz w:val="36"/>
-                                    <w:szCs w:val="36"/>
-                                  </w:rPr>
-                                  <w:t xml:space="preserve"> Melanie Packer n5736404, Phan Thao </w:t>
+                                  <w:t xml:space="preserve">Renee Chand n1088373 , Melanie Packer n5736404, Phan Thao </w:t>
                                 </w:r>
                                 <w:proofErr w:type="spellStart"/>
                                 <w:r>
@@ -947,15 +911,7 @@
         <w:t>The dataset was</w:t>
       </w:r>
       <w:r>
-        <w:t xml:space="preserve"> perused and identified using the </w:t>
-      </w:r>
-      <w:proofErr w:type="gramStart"/>
-      <w:r>
-        <w:t>df.info(</w:t>
-      </w:r>
-      <w:proofErr w:type="gramEnd"/>
-      <w:r>
-        <w:t xml:space="preserve">) </w:t>
+        <w:t xml:space="preserve"> perused and identified using the df.info() </w:t>
       </w:r>
       <w:r>
         <w:t xml:space="preserve">function. The following screenshot shows the </w:t>
@@ -1243,15 +1199,7 @@
         <w:t xml:space="preserve">The correct </w:t>
       </w:r>
       <w:r>
-        <w:t xml:space="preserve">identification of these variables </w:t>
-      </w:r>
-      <w:proofErr w:type="gramStart"/>
-      <w:r>
-        <w:t>are</w:t>
-      </w:r>
-      <w:proofErr w:type="gramEnd"/>
-      <w:r>
-        <w:t xml:space="preserve"> categorical. </w:t>
+        <w:t xml:space="preserve">identification of these variables are categorical. </w:t>
       </w:r>
     </w:p>
     <w:p/>
@@ -1362,6 +1310,417 @@
         <w:t>shown below:</w:t>
       </w:r>
     </w:p>
+    <w:tbl>
+      <w:tblPr>
+        <w:tblStyle w:val="TableGrid"/>
+        <w:tblW w:w="0" w:type="auto"/>
+        <w:tblInd w:w="720" w:type="dxa"/>
+        <w:tblLook w:val="04A0" w:firstRow="1" w:lastRow="0" w:firstColumn="1" w:lastColumn="0" w:noHBand="0" w:noVBand="1"/>
+      </w:tblPr>
+      <w:tblGrid>
+        <w:gridCol w:w="4088"/>
+        <w:gridCol w:w="4208"/>
+      </w:tblGrid>
+      <w:tr>
+        <w:tc>
+          <w:tcPr>
+            <w:tcW w:w="4088" w:type="dxa"/>
+          </w:tcPr>
+          <w:p>
+            <w:pPr>
+              <w:pStyle w:val="ListParagraph"/>
+              <w:ind w:left="0"/>
+            </w:pPr>
+            <w:r>
+              <w:lastRenderedPageBreak/>
+              <w:drawing>
+                <wp:inline distT="0" distB="0" distL="0" distR="0" wp14:anchorId="6D4C8720" wp14:editId="298DF632">
+                  <wp:extent cx="2305050" cy="2356933"/>
+                  <wp:effectExtent l="0" t="0" r="0" b="5715"/>
+                  <wp:docPr id="3" name="Picture 3"/>
+                  <wp:cNvGraphicFramePr>
+                    <a:graphicFrameLocks xmlns:a="http://schemas.openxmlformats.org/drawingml/2006/main" noChangeAspect="1"/>
+                  </wp:cNvGraphicFramePr>
+                  <a:graphic xmlns:a="http://schemas.openxmlformats.org/drawingml/2006/main">
+                    <a:graphicData uri="http://schemas.openxmlformats.org/drawingml/2006/picture">
+                      <pic:pic xmlns:pic="http://schemas.openxmlformats.org/drawingml/2006/picture">
+                        <pic:nvPicPr>
+                          <pic:cNvPr id="1" name=""/>
+                          <pic:cNvPicPr/>
+                        </pic:nvPicPr>
+                        <pic:blipFill>
+                          <a:blip r:embed="rId6"/>
+                          <a:stretch>
+                            <a:fillRect/>
+                          </a:stretch>
+                        </pic:blipFill>
+                        <pic:spPr>
+                          <a:xfrm>
+                            <a:off x="0" y="0"/>
+                            <a:ext cx="2316008" cy="2368138"/>
+                          </a:xfrm>
+                          <a:prstGeom prst="rect">
+                            <a:avLst/>
+                          </a:prstGeom>
+                        </pic:spPr>
+                      </pic:pic>
+                    </a:graphicData>
+                  </a:graphic>
+                </wp:inline>
+              </w:drawing>
+            </w:r>
+          </w:p>
+        </w:tc>
+        <w:tc>
+          <w:tcPr>
+            <w:tcW w:w="4208" w:type="dxa"/>
+          </w:tcPr>
+          <w:p>
+            <w:pPr>
+              <w:pStyle w:val="ListParagraph"/>
+              <w:ind w:left="0"/>
+            </w:pPr>
+            <w:r>
+              <w:drawing>
+                <wp:inline distT="0" distB="0" distL="0" distR="0" wp14:anchorId="4D497AA5" wp14:editId="6B7C9B72">
+                  <wp:extent cx="2438400" cy="2331721"/>
+                  <wp:effectExtent l="0" t="0" r="0" b="0"/>
+                  <wp:docPr id="4" name="Picture 4"/>
+                  <wp:cNvGraphicFramePr>
+                    <a:graphicFrameLocks xmlns:a="http://schemas.openxmlformats.org/drawingml/2006/main" noChangeAspect="1"/>
+                  </wp:cNvGraphicFramePr>
+                  <a:graphic xmlns:a="http://schemas.openxmlformats.org/drawingml/2006/main">
+                    <a:graphicData uri="http://schemas.openxmlformats.org/drawingml/2006/picture">
+                      <pic:pic xmlns:pic="http://schemas.openxmlformats.org/drawingml/2006/picture">
+                        <pic:nvPicPr>
+                          <pic:cNvPr id="1" name=""/>
+                          <pic:cNvPicPr/>
+                        </pic:nvPicPr>
+                        <pic:blipFill>
+                          <a:blip r:embed="rId7"/>
+                          <a:stretch>
+                            <a:fillRect/>
+                          </a:stretch>
+                        </pic:blipFill>
+                        <pic:spPr>
+                          <a:xfrm>
+                            <a:off x="0" y="0"/>
+                            <a:ext cx="2441791" cy="2334964"/>
+                          </a:xfrm>
+                          <a:prstGeom prst="rect">
+                            <a:avLst/>
+                          </a:prstGeom>
+                        </pic:spPr>
+                      </pic:pic>
+                    </a:graphicData>
+                  </a:graphic>
+                </wp:inline>
+              </w:drawing>
+            </w:r>
+          </w:p>
+        </w:tc>
+      </w:tr>
+      <w:tr>
+        <w:tc>
+          <w:tcPr>
+            <w:tcW w:w="4088" w:type="dxa"/>
+          </w:tcPr>
+          <w:p>
+            <w:pPr>
+              <w:pStyle w:val="ListParagraph"/>
+              <w:ind w:left="0"/>
+            </w:pPr>
+            <w:r>
+              <w:drawing>
+                <wp:inline distT="0" distB="0" distL="0" distR="0" wp14:anchorId="0B31B5FA" wp14:editId="498D85F4">
+                  <wp:extent cx="2314575" cy="2407158"/>
+                  <wp:effectExtent l="0" t="0" r="0" b="0"/>
+                  <wp:docPr id="5" name="Picture 5"/>
+                  <wp:cNvGraphicFramePr>
+                    <a:graphicFrameLocks xmlns:a="http://schemas.openxmlformats.org/drawingml/2006/main" noChangeAspect="1"/>
+                  </wp:cNvGraphicFramePr>
+                  <a:graphic xmlns:a="http://schemas.openxmlformats.org/drawingml/2006/main">
+                    <a:graphicData uri="http://schemas.openxmlformats.org/drawingml/2006/picture">
+                      <pic:pic xmlns:pic="http://schemas.openxmlformats.org/drawingml/2006/picture">
+                        <pic:nvPicPr>
+                          <pic:cNvPr id="1" name=""/>
+                          <pic:cNvPicPr/>
+                        </pic:nvPicPr>
+                        <pic:blipFill>
+                          <a:blip r:embed="rId8"/>
+                          <a:stretch>
+                            <a:fillRect/>
+                          </a:stretch>
+                        </pic:blipFill>
+                        <pic:spPr>
+                          <a:xfrm>
+                            <a:off x="0" y="0"/>
+                            <a:ext cx="2319174" cy="2411941"/>
+                          </a:xfrm>
+                          <a:prstGeom prst="rect">
+                            <a:avLst/>
+                          </a:prstGeom>
+                        </pic:spPr>
+                      </pic:pic>
+                    </a:graphicData>
+                  </a:graphic>
+                </wp:inline>
+              </w:drawing>
+            </w:r>
+          </w:p>
+        </w:tc>
+        <w:tc>
+          <w:tcPr>
+            <w:tcW w:w="4208" w:type="dxa"/>
+          </w:tcPr>
+          <w:p>
+            <w:pPr>
+              <w:pStyle w:val="ListParagraph"/>
+              <w:ind w:left="0"/>
+            </w:pPr>
+            <w:r>
+              <w:drawing>
+                <wp:inline distT="0" distB="0" distL="0" distR="0" wp14:anchorId="400971D5" wp14:editId="1B93A7AF">
+                  <wp:extent cx="2371725" cy="2402830"/>
+                  <wp:effectExtent l="0" t="0" r="0" b="0"/>
+                  <wp:docPr id="6" name="Picture 6"/>
+                  <wp:cNvGraphicFramePr>
+                    <a:graphicFrameLocks xmlns:a="http://schemas.openxmlformats.org/drawingml/2006/main" noChangeAspect="1"/>
+                  </wp:cNvGraphicFramePr>
+                  <a:graphic xmlns:a="http://schemas.openxmlformats.org/drawingml/2006/main">
+                    <a:graphicData uri="http://schemas.openxmlformats.org/drawingml/2006/picture">
+                      <pic:pic xmlns:pic="http://schemas.openxmlformats.org/drawingml/2006/picture">
+                        <pic:nvPicPr>
+                          <pic:cNvPr id="1" name=""/>
+                          <pic:cNvPicPr/>
+                        </pic:nvPicPr>
+                        <pic:blipFill>
+                          <a:blip r:embed="rId9"/>
+                          <a:stretch>
+                            <a:fillRect/>
+                          </a:stretch>
+                        </pic:blipFill>
+                        <pic:spPr>
+                          <a:xfrm>
+                            <a:off x="0" y="0"/>
+                            <a:ext cx="2382481" cy="2413727"/>
+                          </a:xfrm>
+                          <a:prstGeom prst="rect">
+                            <a:avLst/>
+                          </a:prstGeom>
+                        </pic:spPr>
+                      </pic:pic>
+                    </a:graphicData>
+                  </a:graphic>
+                </wp:inline>
+              </w:drawing>
+            </w:r>
+          </w:p>
+        </w:tc>
+      </w:tr>
+      <w:tr>
+        <w:tc>
+          <w:tcPr>
+            <w:tcW w:w="4088" w:type="dxa"/>
+          </w:tcPr>
+          <w:p>
+            <w:pPr>
+              <w:pStyle w:val="ListParagraph"/>
+              <w:ind w:left="0"/>
+            </w:pPr>
+            <w:r>
+              <w:drawing>
+                <wp:inline distT="0" distB="0" distL="0" distR="0" wp14:anchorId="09C597C5" wp14:editId="06D8E781">
+                  <wp:extent cx="2324100" cy="2259342"/>
+                  <wp:effectExtent l="0" t="0" r="0" b="7620"/>
+                  <wp:docPr id="7" name="Picture 7"/>
+                  <wp:cNvGraphicFramePr>
+                    <a:graphicFrameLocks xmlns:a="http://schemas.openxmlformats.org/drawingml/2006/main" noChangeAspect="1"/>
+                  </wp:cNvGraphicFramePr>
+                  <a:graphic xmlns:a="http://schemas.openxmlformats.org/drawingml/2006/main">
+                    <a:graphicData uri="http://schemas.openxmlformats.org/drawingml/2006/picture">
+                      <pic:pic xmlns:pic="http://schemas.openxmlformats.org/drawingml/2006/picture">
+                        <pic:nvPicPr>
+                          <pic:cNvPr id="1" name=""/>
+                          <pic:cNvPicPr/>
+                        </pic:nvPicPr>
+                        <pic:blipFill>
+                          <a:blip r:embed="rId10"/>
+                          <a:stretch>
+                            <a:fillRect/>
+                          </a:stretch>
+                        </pic:blipFill>
+                        <pic:spPr>
+                          <a:xfrm>
+                            <a:off x="0" y="0"/>
+                            <a:ext cx="2330154" cy="2265227"/>
+                          </a:xfrm>
+                          <a:prstGeom prst="rect">
+                            <a:avLst/>
+                          </a:prstGeom>
+                        </pic:spPr>
+                      </pic:pic>
+                    </a:graphicData>
+                  </a:graphic>
+                </wp:inline>
+              </w:drawing>
+            </w:r>
+          </w:p>
+        </w:tc>
+        <w:tc>
+          <w:tcPr>
+            <w:tcW w:w="4208" w:type="dxa"/>
+          </w:tcPr>
+          <w:p>
+            <w:pPr>
+              <w:pStyle w:val="ListParagraph"/>
+              <w:ind w:left="0"/>
+            </w:pPr>
+            <w:r>
+              <w:drawing>
+                <wp:inline distT="0" distB="0" distL="0" distR="0" wp14:anchorId="26C2F167" wp14:editId="4C09B378">
+                  <wp:extent cx="2228850" cy="2250420"/>
+                  <wp:effectExtent l="0" t="0" r="0" b="0"/>
+                  <wp:docPr id="8" name="Picture 8"/>
+                  <wp:cNvGraphicFramePr>
+                    <a:graphicFrameLocks xmlns:a="http://schemas.openxmlformats.org/drawingml/2006/main" noChangeAspect="1"/>
+                  </wp:cNvGraphicFramePr>
+                  <a:graphic xmlns:a="http://schemas.openxmlformats.org/drawingml/2006/main">
+                    <a:graphicData uri="http://schemas.openxmlformats.org/drawingml/2006/picture">
+                      <pic:pic xmlns:pic="http://schemas.openxmlformats.org/drawingml/2006/picture">
+                        <pic:nvPicPr>
+                          <pic:cNvPr id="1" name=""/>
+                          <pic:cNvPicPr/>
+                        </pic:nvPicPr>
+                        <pic:blipFill>
+                          <a:blip r:embed="rId11"/>
+                          <a:stretch>
+                            <a:fillRect/>
+                          </a:stretch>
+                        </pic:blipFill>
+                        <pic:spPr>
+                          <a:xfrm>
+                            <a:off x="0" y="0"/>
+                            <a:ext cx="2241318" cy="2263008"/>
+                          </a:xfrm>
+                          <a:prstGeom prst="rect">
+                            <a:avLst/>
+                          </a:prstGeom>
+                        </pic:spPr>
+                      </pic:pic>
+                    </a:graphicData>
+                  </a:graphic>
+                </wp:inline>
+              </w:drawing>
+            </w:r>
+          </w:p>
+        </w:tc>
+      </w:tr>
+      <w:tr>
+        <w:tc>
+          <w:tcPr>
+            <w:tcW w:w="4088" w:type="dxa"/>
+          </w:tcPr>
+          <w:p>
+            <w:pPr>
+              <w:pStyle w:val="ListParagraph"/>
+              <w:ind w:left="0"/>
+            </w:pPr>
+            <w:r>
+              <w:lastRenderedPageBreak/>
+              <w:drawing>
+                <wp:inline distT="0" distB="0" distL="0" distR="0" wp14:anchorId="493FB9E8" wp14:editId="2D1279DD">
+                  <wp:extent cx="2146158" cy="2181225"/>
+                  <wp:effectExtent l="0" t="0" r="6985" b="0"/>
+                  <wp:docPr id="9" name="Picture 9"/>
+                  <wp:cNvGraphicFramePr>
+                    <a:graphicFrameLocks xmlns:a="http://schemas.openxmlformats.org/drawingml/2006/main" noChangeAspect="1"/>
+                  </wp:cNvGraphicFramePr>
+                  <a:graphic xmlns:a="http://schemas.openxmlformats.org/drawingml/2006/main">
+                    <a:graphicData uri="http://schemas.openxmlformats.org/drawingml/2006/picture">
+                      <pic:pic xmlns:pic="http://schemas.openxmlformats.org/drawingml/2006/picture">
+                        <pic:nvPicPr>
+                          <pic:cNvPr id="1" name=""/>
+                          <pic:cNvPicPr/>
+                        </pic:nvPicPr>
+                        <pic:blipFill>
+                          <a:blip r:embed="rId12"/>
+                          <a:stretch>
+                            <a:fillRect/>
+                          </a:stretch>
+                        </pic:blipFill>
+                        <pic:spPr>
+                          <a:xfrm>
+                            <a:off x="0" y="0"/>
+                            <a:ext cx="2153741" cy="2188932"/>
+                          </a:xfrm>
+                          <a:prstGeom prst="rect">
+                            <a:avLst/>
+                          </a:prstGeom>
+                        </pic:spPr>
+                      </pic:pic>
+                    </a:graphicData>
+                  </a:graphic>
+                </wp:inline>
+              </w:drawing>
+            </w:r>
+          </w:p>
+        </w:tc>
+        <w:tc>
+          <w:tcPr>
+            <w:tcW w:w="4208" w:type="dxa"/>
+          </w:tcPr>
+          <w:p>
+            <w:pPr>
+              <w:pStyle w:val="ListParagraph"/>
+              <w:ind w:left="0"/>
+            </w:pPr>
+            <w:r>
+              <w:drawing>
+                <wp:inline distT="0" distB="0" distL="0" distR="0" wp14:anchorId="4B45771C" wp14:editId="042E11F0">
+                  <wp:extent cx="2241195" cy="2190750"/>
+                  <wp:effectExtent l="0" t="0" r="6985" b="0"/>
+                  <wp:docPr id="10" name="Picture 10"/>
+                  <wp:cNvGraphicFramePr>
+                    <a:graphicFrameLocks xmlns:a="http://schemas.openxmlformats.org/drawingml/2006/main" noChangeAspect="1"/>
+                  </wp:cNvGraphicFramePr>
+                  <a:graphic xmlns:a="http://schemas.openxmlformats.org/drawingml/2006/main">
+                    <a:graphicData uri="http://schemas.openxmlformats.org/drawingml/2006/picture">
+                      <pic:pic xmlns:pic="http://schemas.openxmlformats.org/drawingml/2006/picture">
+                        <pic:nvPicPr>
+                          <pic:cNvPr id="1" name=""/>
+                          <pic:cNvPicPr/>
+                        </pic:nvPicPr>
+                        <pic:blipFill>
+                          <a:blip r:embed="rId13"/>
+                          <a:stretch>
+                            <a:fillRect/>
+                          </a:stretch>
+                        </pic:blipFill>
+                        <pic:spPr>
+                          <a:xfrm>
+                            <a:off x="0" y="0"/>
+                            <a:ext cx="2246319" cy="2195758"/>
+                          </a:xfrm>
+                          <a:prstGeom prst="rect">
+                            <a:avLst/>
+                          </a:prstGeom>
+                        </pic:spPr>
+                      </pic:pic>
+                    </a:graphicData>
+                  </a:graphic>
+                </wp:inline>
+              </w:drawing>
+            </w:r>
+          </w:p>
+        </w:tc>
+      </w:tr>
+    </w:tbl>
+    <w:p>
+      <w:pPr>
+        <w:pStyle w:val="ListParagraph"/>
+      </w:pPr>
+    </w:p>
     <w:p/>
     <w:p>
       <w:pPr>
@@ -1378,7 +1737,6 @@
         <w:t xml:space="preserve"> corresponding detail identified. </w:t>
       </w:r>
     </w:p>
-    <w:p/>
     <w:p>
       <w:pPr>
         <w:pStyle w:val="ListParagraph"/>
@@ -1387,6 +1745,16 @@
           <w:numId w:val="4"/>
         </w:numPr>
       </w:pPr>
+    </w:p>
+    <w:p/>
+    <w:p>
+      <w:pPr>
+        <w:pStyle w:val="ListParagraph"/>
+        <w:numPr>
+          <w:ilvl w:val="0"/>
+          <w:numId w:val="4"/>
+        </w:numPr>
+      </w:pPr>
       <w:r>
         <w:t>The following questions were answered using various Python packages:</w:t>
       </w:r>
@@ -1465,15 +1833,7 @@
         <w:t xml:space="preserve">The </w:t>
       </w:r>
       <w:r>
-        <w:t xml:space="preserve">top-three </w:t>
-      </w:r>
-      <w:proofErr w:type="gramStart"/>
-      <w:r>
-        <w:t>race</w:t>
-      </w:r>
-      <w:proofErr w:type="gramEnd"/>
-      <w:r>
-        <w:t xml:space="preserve"> categories according to the number of readmission cases (including both less than or larger than 30 days)</w:t>
+        <w:t>top-three race categories according to the number of readmission cases (including both less than or larger than 30 days)</w:t>
       </w:r>
       <w:r>
         <w:t xml:space="preserve"> are</w:t>
@@ -1586,6 +1946,7 @@
         </w:numPr>
       </w:pPr>
       <w:r>
+        <w:lastRenderedPageBreak/>
         <w:t>The data preparation is shown by a screenshot of the Python code below</w:t>
       </w:r>
     </w:p>
@@ -3286,6 +3647,22 @@
       <w:contextualSpacing/>
     </w:pPr>
   </w:style>
+  <w:style w:type="table" w:styleId="TableGrid">
+    <w:name w:val="Table Grid"/>
+    <w:basedOn w:val="TableNormal"/>
+    <w:uiPriority w:val="39"/>
+    <w:rsid w:val="00BE2545"/>
+    <w:tblPr>
+      <w:tblBorders>
+        <w:top w:val="single" w:sz="4" w:space="0" w:color="auto"/>
+        <w:left w:val="single" w:sz="4" w:space="0" w:color="auto"/>
+        <w:bottom w:val="single" w:sz="4" w:space="0" w:color="auto"/>
+        <w:right w:val="single" w:sz="4" w:space="0" w:color="auto"/>
+        <w:insideH w:val="single" w:sz="4" w:space="0" w:color="auto"/>
+        <w:insideV w:val="single" w:sz="4" w:space="0" w:color="auto"/>
+      </w:tblBorders>
+    </w:tblPr>
+  </w:style>
 </w:styles>
 </file>
 

</xml_diff>